<commit_message>
fixed more hard-wired filepaths
</commit_message>
<xml_diff>
--- a/Booth Program Guide.docx
+++ b/Booth Program Guide.docx
@@ -3041,15 +3041,26 @@
       </w:r>
     </w:p>
     <w:p>
+      <w:pPr>
+        <w:jc w:val="both"/>
+      </w:pPr>
       <w:r>
         <w:rPr>
           <w:noProof/>
         </w:rPr>
         <w:drawing>
-          <wp:inline distT="0" distB="0" distL="0" distR="0" wp14:anchorId="7EC33407" wp14:editId="58B05211">
-            <wp:extent cx="5943600" cy="2061210"/>
+          <wp:anchor distT="0" distB="0" distL="114300" distR="114300" simplePos="0" relativeHeight="251725824" behindDoc="0" locked="0" layoutInCell="1" allowOverlap="1" wp14:anchorId="07B7DD34" wp14:editId="4BC9B241">
+            <wp:simplePos x="0" y="0"/>
+            <wp:positionH relativeFrom="margin">
+              <wp:align>right</wp:align>
+            </wp:positionH>
+            <wp:positionV relativeFrom="paragraph">
+              <wp:posOffset>858299</wp:posOffset>
+            </wp:positionV>
+            <wp:extent cx="5943600" cy="1166495"/>
             <wp:effectExtent l="0" t="0" r="0" b="0"/>
-            <wp:docPr id="23" name="Picture 23" descr="Diagram&#10;&#10;Description automatically generated with medium confidence"/>
+            <wp:wrapSquare wrapText="bothSides"/>
+            <wp:docPr id="36" name="Picture 36" descr="Diagram&#10;&#10;Description automatically generated"/>
             <wp:cNvGraphicFramePr>
               <a:graphicFrameLocks xmlns:a="http://schemas.openxmlformats.org/drawingml/2006/main" noChangeAspect="1"/>
             </wp:cNvGraphicFramePr>
@@ -3057,11 +3068,17 @@
               <a:graphicData uri="http://schemas.openxmlformats.org/drawingml/2006/picture">
                 <pic:pic xmlns:pic="http://schemas.openxmlformats.org/drawingml/2006/picture">
                   <pic:nvPicPr>
-                    <pic:cNvPr id="23" name="Picture 23" descr="Diagram&#10;&#10;Description automatically generated with medium confidence"/>
+                    <pic:cNvPr id="36" name="Picture 36" descr="Diagram&#10;&#10;Description automatically generated"/>
                     <pic:cNvPicPr/>
                   </pic:nvPicPr>
                   <pic:blipFill>
-                    <a:blip r:embed="rId22"/>
+                    <a:blip r:embed="rId22">
+                      <a:extLst>
+                        <a:ext uri="{28A0092B-C50C-407E-A947-70E740481C1C}">
+                          <a14:useLocalDpi xmlns:a14="http://schemas.microsoft.com/office/drawing/2010/main" val="0"/>
+                        </a:ext>
+                      </a:extLst>
+                    </a:blip>
                     <a:stretch>
                       <a:fillRect/>
                     </a:stretch>
@@ -3069,7 +3086,7 @@
                   <pic:spPr>
                     <a:xfrm>
                       <a:off x="0" y="0"/>
-                      <a:ext cx="5943600" cy="2061210"/>
+                      <a:ext cx="5943600" cy="1166495"/>
                     </a:xfrm>
                     <a:prstGeom prst="rect">
                       <a:avLst/>
@@ -3078,11 +3095,133 @@
                 </pic:pic>
               </a:graphicData>
             </a:graphic>
-          </wp:inline>
+          </wp:anchor>
         </w:drawing>
       </w:r>
-    </w:p>
-    <w:p/>
+      <w:r>
+        <w:t xml:space="preserve">First, starting at the application directory (path where the program is located), this while loop strips the path until it reaches the root drive (e.g., D:/). </w:t>
+      </w:r>
+      <w:r>
+        <w:t xml:space="preserve">Then, in the root drive, a folder named ‘Booth Calibration Files’ is created if it does not exist already. A folder named ‘Old Calibrations’ is also created (if it did not already). </w:t>
+      </w:r>
+    </w:p>
+    <w:p>
+      <w:pPr>
+        <w:jc w:val="both"/>
+      </w:pPr>
+      <w:r>
+        <w:t>The aerodynamics master uses this same setup to save new calibration files.</w:t>
+      </w:r>
+    </w:p>
+    <w:p>
+      <w:pPr>
+        <w:pStyle w:val="ListParagraph"/>
+        <w:numPr>
+          <w:ilvl w:val="0"/>
+          <w:numId w:val="10"/>
+        </w:numPr>
+        <w:jc w:val="both"/>
+      </w:pPr>
+      <w:r>
+        <w:t>File/Directory Info locates</w:t>
+      </w:r>
+      <w:r>
+        <w:t xml:space="preserve"> the old calibration file and outputs the timestamp of the last time it was modified (same as date created)</w:t>
+      </w:r>
+      <w:r>
+        <w:t>.</w:t>
+      </w:r>
+    </w:p>
+    <w:p>
+      <w:pPr>
+        <w:pStyle w:val="ListParagraph"/>
+        <w:numPr>
+          <w:ilvl w:val="0"/>
+          <w:numId w:val="10"/>
+        </w:numPr>
+        <w:jc w:val="both"/>
+      </w:pPr>
+      <w:r>
+        <w:t>Get Time/Date String c</w:t>
+      </w:r>
+      <w:r>
+        <w:t xml:space="preserve">onverts the timestamp to a string. </w:t>
+      </w:r>
+    </w:p>
+    <w:p>
+      <w:pPr>
+        <w:pStyle w:val="ListParagraph"/>
+        <w:numPr>
+          <w:ilvl w:val="0"/>
+          <w:numId w:val="10"/>
+        </w:numPr>
+        <w:jc w:val="both"/>
+      </w:pPr>
+      <w:r>
+        <w:t xml:space="preserve">A new </w:t>
+      </w:r>
+      <w:r>
+        <w:t xml:space="preserve">name for the old calibration file </w:t>
+      </w:r>
+      <w:r>
+        <w:t>using the timestamp is created using the concatenation string function</w:t>
+      </w:r>
+      <w:r>
+        <w:t>.</w:t>
+      </w:r>
+    </w:p>
+    <w:p>
+      <w:pPr>
+        <w:pStyle w:val="ListParagraph"/>
+        <w:numPr>
+          <w:ilvl w:val="0"/>
+          <w:numId w:val="10"/>
+        </w:numPr>
+        <w:jc w:val="both"/>
+      </w:pPr>
+      <w:r>
+        <w:t>The Move VI moved the old calibration file to a new path</w:t>
+      </w:r>
+      <w:r>
+        <w:t>. The new path now ends with &lt;</w:t>
+      </w:r>
+      <w:r>
+        <w:rPr>
+          <w:i/>
+          <w:iCs/>
+        </w:rPr>
+        <w:t>\Old Calibrations\Name_date.txt</w:t>
+      </w:r>
+      <w:r>
+        <w:t>&gt;</w:t>
+      </w:r>
+    </w:p>
+    <w:p>
+      <w:pPr>
+        <w:pStyle w:val="ListParagraph"/>
+        <w:numPr>
+          <w:ilvl w:val="0"/>
+          <w:numId w:val="10"/>
+        </w:numPr>
+        <w:jc w:val="both"/>
+      </w:pPr>
+      <w:r>
+        <w:t>The new calibration values are then written to a ‘new’ text file that uses the same name as the original.</w:t>
+      </w:r>
+    </w:p>
+    <w:p>
+      <w:pPr>
+        <w:pStyle w:val="ListParagraph"/>
+        <w:numPr>
+          <w:ilvl w:val="1"/>
+          <w:numId w:val="10"/>
+        </w:numPr>
+        <w:jc w:val="both"/>
+      </w:pPr>
+      <w:r>
+        <w:t>I say ‘new’ because the file with the same name and path no longer exists.</w:t>
+      </w:r>
+    </w:p>
     <w:p>
       <w:pPr>
         <w:pStyle w:val="Heading3"/>
@@ -3091,6 +3230,7 @@
       </w:pPr>
       <w:bookmarkStart w:id="2" w:name="_Toc79406587"/>
       <w:r>
+        <w:lastRenderedPageBreak/>
         <w:t>Collect Data</w:t>
       </w:r>
       <w:bookmarkEnd w:id="2"/>
@@ -3125,11 +3265,7 @@
         <w:t>, a message queue,</w:t>
       </w:r>
       <w:r>
-        <w:t xml:space="preserve"> and an error cluster </w:t>
-      </w:r>
-      <w:r>
-        <w:lastRenderedPageBreak/>
-        <w:t>queue. There are also a variety of SubVIs that are used.</w:t>
+        <w:t xml:space="preserve"> and an error cluster queue. There are also a variety of SubVIs that are used.</w:t>
       </w:r>
       <w:r>
         <w:t xml:space="preserve"> I will get into each SubVI after we go through the </w:t>
@@ -3312,6 +3448,7 @@
         <w:rPr>
           <w:noProof/>
         </w:rPr>
+        <w:lastRenderedPageBreak/>
         <w:drawing>
           <wp:anchor distT="0" distB="0" distL="114300" distR="114300" simplePos="0" relativeHeight="251693056" behindDoc="0" locked="0" layoutInCell="1" allowOverlap="1" wp14:anchorId="4F3BEB43" wp14:editId="48BD4BDF">
             <wp:simplePos x="0" y="0"/>
@@ -3441,7 +3578,6 @@
         <w:rPr>
           <w:b/>
         </w:rPr>
-        <w:lastRenderedPageBreak/>
         <w:t xml:space="preserve">Camera Trigger </w:t>
       </w:r>
       <w:r>
@@ -3618,6 +3754,7 @@
         <w:rPr>
           <w:noProof/>
         </w:rPr>
+        <w:lastRenderedPageBreak/>
         <w:drawing>
           <wp:anchor distT="0" distB="0" distL="114300" distR="114300" simplePos="0" relativeHeight="251694080" behindDoc="1" locked="0" layoutInCell="1" allowOverlap="1" wp14:anchorId="21147E62" wp14:editId="2A413D4F">
             <wp:simplePos x="0" y="0"/>
@@ -3749,11 +3886,7 @@
         <w:jc w:val="both"/>
       </w:pPr>
       <w:r>
-        <w:t xml:space="preserve">The acoustics go through three different SubVIs, Tone Measurements, Spectral Measurements, and the SPL Calculator. The first outputs the frequency peak of the FFT, </w:t>
-      </w:r>
-      <w:r>
-        <w:lastRenderedPageBreak/>
-        <w:t>also known as F</w:t>
+        <w:t>The acoustics go through three different SubVIs, Tone Measurements, Spectral Measurements, and the SPL Calculator. The first outputs the frequency peak of the FFT, also known as F</w:t>
       </w:r>
       <w:r>
         <w:rPr>
@@ -3869,6 +4002,7 @@
         <w:jc w:val="both"/>
       </w:pPr>
       <w:r>
+        <w:lastRenderedPageBreak/>
         <w:t>This loop contains a state machine that is controlled by the enumerated messages sent from the event handling loop. There are four cases that can be called that dictate what happens in other parts of the loop.</w:t>
       </w:r>
       <w:r>
@@ -3970,7 +4104,6 @@
         <w:rPr>
           <w:noProof/>
         </w:rPr>
-        <w:lastRenderedPageBreak/>
         <w:drawing>
           <wp:anchor distT="0" distB="0" distL="114300" distR="114300" simplePos="0" relativeHeight="251669504" behindDoc="0" locked="0" layoutInCell="1" allowOverlap="1" wp14:anchorId="57833FBD" wp14:editId="613109CE">
             <wp:simplePos x="0" y="0"/>
@@ -4079,6 +4212,7 @@
         <w:rPr>
           <w:noProof/>
         </w:rPr>
+        <w:lastRenderedPageBreak/>
         <w:drawing>
           <wp:anchor distT="0" distB="0" distL="114300" distR="114300" simplePos="0" relativeHeight="251670528" behindDoc="0" locked="0" layoutInCell="1" allowOverlap="1" wp14:anchorId="3151FD00" wp14:editId="3163C8AF">
             <wp:simplePos x="0" y="0"/>
@@ -4431,7 +4565,6 @@
         <w:rPr>
           <w:noProof/>
         </w:rPr>
-        <w:lastRenderedPageBreak/>
         <w:drawing>
           <wp:anchor distT="0" distB="0" distL="114300" distR="114300" simplePos="0" relativeHeight="251672576" behindDoc="0" locked="0" layoutInCell="1" allowOverlap="1" wp14:anchorId="69CD719D" wp14:editId="098C8029">
             <wp:simplePos x="0" y="0"/>
@@ -4520,6 +4653,7 @@
         <w:jc w:val="both"/>
       </w:pPr>
       <w:r>
+        <w:lastRenderedPageBreak/>
         <w:t xml:space="preserve">If data is being saved and </w:t>
       </w:r>
       <w:r>
@@ -6751,6 +6885,95 @@
     </w:lvl>
   </w:abstractNum>
   <w:abstractNum w:abstractNumId="2" w15:restartNumberingAfterBreak="0">
+    <w:nsid w:val="1E1B3B1E"/>
+    <w:multiLevelType w:val="hybridMultilevel"/>
+    <w:tmpl w:val="BF5EFA08"/>
+    <w:lvl w:ilvl="0" w:tplc="0409000F">
+      <w:start w:val="1"/>
+      <w:numFmt w:val="decimal"/>
+      <w:lvlText w:val="%1."/>
+      <w:lvlJc w:val="left"/>
+      <w:pPr>
+        <w:ind w:left="720" w:hanging="360"/>
+      </w:pPr>
+      <w:rPr>
+        <w:rFonts w:hint="default"/>
+      </w:rPr>
+    </w:lvl>
+    <w:lvl w:ilvl="1" w:tplc="04090019">
+      <w:start w:val="1"/>
+      <w:numFmt w:val="lowerLetter"/>
+      <w:lvlText w:val="%2."/>
+      <w:lvlJc w:val="left"/>
+      <w:pPr>
+        <w:ind w:left="1440" w:hanging="360"/>
+      </w:pPr>
+    </w:lvl>
+    <w:lvl w:ilvl="2" w:tplc="0409001B" w:tentative="1">
+      <w:start w:val="1"/>
+      <w:numFmt w:val="lowerRoman"/>
+      <w:lvlText w:val="%3."/>
+      <w:lvlJc w:val="right"/>
+      <w:pPr>
+        <w:ind w:left="2160" w:hanging="180"/>
+      </w:pPr>
+    </w:lvl>
+    <w:lvl w:ilvl="3" w:tplc="0409000F" w:tentative="1">
+      <w:start w:val="1"/>
+      <w:numFmt w:val="decimal"/>
+      <w:lvlText w:val="%4."/>
+      <w:lvlJc w:val="left"/>
+      <w:pPr>
+        <w:ind w:left="2880" w:hanging="360"/>
+      </w:pPr>
+    </w:lvl>
+    <w:lvl w:ilvl="4" w:tplc="04090019" w:tentative="1">
+      <w:start w:val="1"/>
+      <w:numFmt w:val="lowerLetter"/>
+      <w:lvlText w:val="%5."/>
+      <w:lvlJc w:val="left"/>
+      <w:pPr>
+        <w:ind w:left="3600" w:hanging="360"/>
+      </w:pPr>
+    </w:lvl>
+    <w:lvl w:ilvl="5" w:tplc="0409001B" w:tentative="1">
+      <w:start w:val="1"/>
+      <w:numFmt w:val="lowerRoman"/>
+      <w:lvlText w:val="%6."/>
+      <w:lvlJc w:val="right"/>
+      <w:pPr>
+        <w:ind w:left="4320" w:hanging="180"/>
+      </w:pPr>
+    </w:lvl>
+    <w:lvl w:ilvl="6" w:tplc="0409000F" w:tentative="1">
+      <w:start w:val="1"/>
+      <w:numFmt w:val="decimal"/>
+      <w:lvlText w:val="%7."/>
+      <w:lvlJc w:val="left"/>
+      <w:pPr>
+        <w:ind w:left="5040" w:hanging="360"/>
+      </w:pPr>
+    </w:lvl>
+    <w:lvl w:ilvl="7" w:tplc="04090019" w:tentative="1">
+      <w:start w:val="1"/>
+      <w:numFmt w:val="lowerLetter"/>
+      <w:lvlText w:val="%8."/>
+      <w:lvlJc w:val="left"/>
+      <w:pPr>
+        <w:ind w:left="5760" w:hanging="360"/>
+      </w:pPr>
+    </w:lvl>
+    <w:lvl w:ilvl="8" w:tplc="0409001B" w:tentative="1">
+      <w:start w:val="1"/>
+      <w:numFmt w:val="lowerRoman"/>
+      <w:lvlText w:val="%9."/>
+      <w:lvlJc w:val="right"/>
+      <w:pPr>
+        <w:ind w:left="6480" w:hanging="180"/>
+      </w:pPr>
+    </w:lvl>
+  </w:abstractNum>
+  <w:abstractNum w:abstractNumId="3" w15:restartNumberingAfterBreak="0">
     <w:nsid w:val="265F3229"/>
     <w:multiLevelType w:val="hybridMultilevel"/>
     <w:tmpl w:val="5928AFA2"/>
@@ -6863,7 +7086,7 @@
       </w:rPr>
     </w:lvl>
   </w:abstractNum>
-  <w:abstractNum w:abstractNumId="3" w15:restartNumberingAfterBreak="0">
+  <w:abstractNum w:abstractNumId="4" w15:restartNumberingAfterBreak="0">
     <w:nsid w:val="46710D61"/>
     <w:multiLevelType w:val="hybridMultilevel"/>
     <w:tmpl w:val="D3388954"/>
@@ -6976,7 +7199,182 @@
       </w:rPr>
     </w:lvl>
   </w:abstractNum>
-  <w:abstractNum w:abstractNumId="4" w15:restartNumberingAfterBreak="0">
+  <w:abstractNum w:abstractNumId="5" w15:restartNumberingAfterBreak="0">
+    <w:nsid w:val="4BDB5905"/>
+    <w:multiLevelType w:val="hybridMultilevel"/>
+    <w:tmpl w:val="037E6474"/>
+    <w:lvl w:ilvl="0" w:tplc="0409000F">
+      <w:start w:val="1"/>
+      <w:numFmt w:val="decimal"/>
+      <w:lvlText w:val="%1."/>
+      <w:lvlJc w:val="left"/>
+      <w:pPr>
+        <w:ind w:left="720" w:hanging="360"/>
+      </w:pPr>
+      <w:rPr>
+        <w:rFonts w:hint="default"/>
+      </w:rPr>
+    </w:lvl>
+    <w:lvl w:ilvl="1" w:tplc="04090019" w:tentative="1">
+      <w:start w:val="1"/>
+      <w:numFmt w:val="lowerLetter"/>
+      <w:lvlText w:val="%2."/>
+      <w:lvlJc w:val="left"/>
+      <w:pPr>
+        <w:ind w:left="1440" w:hanging="360"/>
+      </w:pPr>
+    </w:lvl>
+    <w:lvl w:ilvl="2" w:tplc="0409001B" w:tentative="1">
+      <w:start w:val="1"/>
+      <w:numFmt w:val="lowerRoman"/>
+      <w:lvlText w:val="%3."/>
+      <w:lvlJc w:val="right"/>
+      <w:pPr>
+        <w:ind w:left="2160" w:hanging="180"/>
+      </w:pPr>
+    </w:lvl>
+    <w:lvl w:ilvl="3" w:tplc="0409000F" w:tentative="1">
+      <w:start w:val="1"/>
+      <w:numFmt w:val="decimal"/>
+      <w:lvlText w:val="%4."/>
+      <w:lvlJc w:val="left"/>
+      <w:pPr>
+        <w:ind w:left="2880" w:hanging="360"/>
+      </w:pPr>
+    </w:lvl>
+    <w:lvl w:ilvl="4" w:tplc="04090019" w:tentative="1">
+      <w:start w:val="1"/>
+      <w:numFmt w:val="lowerLetter"/>
+      <w:lvlText w:val="%5."/>
+      <w:lvlJc w:val="left"/>
+      <w:pPr>
+        <w:ind w:left="3600" w:hanging="360"/>
+      </w:pPr>
+    </w:lvl>
+    <w:lvl w:ilvl="5" w:tplc="0409001B" w:tentative="1">
+      <w:start w:val="1"/>
+      <w:numFmt w:val="lowerRoman"/>
+      <w:lvlText w:val="%6."/>
+      <w:lvlJc w:val="right"/>
+      <w:pPr>
+        <w:ind w:left="4320" w:hanging="180"/>
+      </w:pPr>
+    </w:lvl>
+    <w:lvl w:ilvl="6" w:tplc="0409000F" w:tentative="1">
+      <w:start w:val="1"/>
+      <w:numFmt w:val="decimal"/>
+      <w:lvlText w:val="%7."/>
+      <w:lvlJc w:val="left"/>
+      <w:pPr>
+        <w:ind w:left="5040" w:hanging="360"/>
+      </w:pPr>
+    </w:lvl>
+    <w:lvl w:ilvl="7" w:tplc="04090019" w:tentative="1">
+      <w:start w:val="1"/>
+      <w:numFmt w:val="lowerLetter"/>
+      <w:lvlText w:val="%8."/>
+      <w:lvlJc w:val="left"/>
+      <w:pPr>
+        <w:ind w:left="5760" w:hanging="360"/>
+      </w:pPr>
+    </w:lvl>
+    <w:lvl w:ilvl="8" w:tplc="0409001B" w:tentative="1">
+      <w:start w:val="1"/>
+      <w:numFmt w:val="lowerRoman"/>
+      <w:lvlText w:val="%9."/>
+      <w:lvlJc w:val="right"/>
+      <w:pPr>
+        <w:ind w:left="6480" w:hanging="180"/>
+      </w:pPr>
+    </w:lvl>
+  </w:abstractNum>
+  <w:abstractNum w:abstractNumId="6" w15:restartNumberingAfterBreak="0">
+    <w:nsid w:val="55E443C6"/>
+    <w:multiLevelType w:val="hybridMultilevel"/>
+    <w:tmpl w:val="68E45256"/>
+    <w:lvl w:ilvl="0" w:tplc="0409000F">
+      <w:start w:val="1"/>
+      <w:numFmt w:val="decimal"/>
+      <w:lvlText w:val="%1."/>
+      <w:lvlJc w:val="left"/>
+      <w:pPr>
+        <w:ind w:left="720" w:hanging="360"/>
+      </w:pPr>
+    </w:lvl>
+    <w:lvl w:ilvl="1" w:tplc="04090019" w:tentative="1">
+      <w:start w:val="1"/>
+      <w:numFmt w:val="lowerLetter"/>
+      <w:lvlText w:val="%2."/>
+      <w:lvlJc w:val="left"/>
+      <w:pPr>
+        <w:ind w:left="1440" w:hanging="360"/>
+      </w:pPr>
+    </w:lvl>
+    <w:lvl w:ilvl="2" w:tplc="0409001B" w:tentative="1">
+      <w:start w:val="1"/>
+      <w:numFmt w:val="lowerRoman"/>
+      <w:lvlText w:val="%3."/>
+      <w:lvlJc w:val="right"/>
+      <w:pPr>
+        <w:ind w:left="2160" w:hanging="180"/>
+      </w:pPr>
+    </w:lvl>
+    <w:lvl w:ilvl="3" w:tplc="0409000F" w:tentative="1">
+      <w:start w:val="1"/>
+      <w:numFmt w:val="decimal"/>
+      <w:lvlText w:val="%4."/>
+      <w:lvlJc w:val="left"/>
+      <w:pPr>
+        <w:ind w:left="2880" w:hanging="360"/>
+      </w:pPr>
+    </w:lvl>
+    <w:lvl w:ilvl="4" w:tplc="04090019" w:tentative="1">
+      <w:start w:val="1"/>
+      <w:numFmt w:val="lowerLetter"/>
+      <w:lvlText w:val="%5."/>
+      <w:lvlJc w:val="left"/>
+      <w:pPr>
+        <w:ind w:left="3600" w:hanging="360"/>
+      </w:pPr>
+    </w:lvl>
+    <w:lvl w:ilvl="5" w:tplc="0409001B" w:tentative="1">
+      <w:start w:val="1"/>
+      <w:numFmt w:val="lowerRoman"/>
+      <w:lvlText w:val="%6."/>
+      <w:lvlJc w:val="right"/>
+      <w:pPr>
+        <w:ind w:left="4320" w:hanging="180"/>
+      </w:pPr>
+    </w:lvl>
+    <w:lvl w:ilvl="6" w:tplc="0409000F" w:tentative="1">
+      <w:start w:val="1"/>
+      <w:numFmt w:val="decimal"/>
+      <w:lvlText w:val="%7."/>
+      <w:lvlJc w:val="left"/>
+      <w:pPr>
+        <w:ind w:left="5040" w:hanging="360"/>
+      </w:pPr>
+    </w:lvl>
+    <w:lvl w:ilvl="7" w:tplc="04090019" w:tentative="1">
+      <w:start w:val="1"/>
+      <w:numFmt w:val="lowerLetter"/>
+      <w:lvlText w:val="%8."/>
+      <w:lvlJc w:val="left"/>
+      <w:pPr>
+        <w:ind w:left="5760" w:hanging="360"/>
+      </w:pPr>
+    </w:lvl>
+    <w:lvl w:ilvl="8" w:tplc="0409001B" w:tentative="1">
+      <w:start w:val="1"/>
+      <w:numFmt w:val="lowerRoman"/>
+      <w:lvlText w:val="%9."/>
+      <w:lvlJc w:val="right"/>
+      <w:pPr>
+        <w:ind w:left="6480" w:hanging="180"/>
+      </w:pPr>
+    </w:lvl>
+  </w:abstractNum>
+  <w:abstractNum w:abstractNumId="7" w15:restartNumberingAfterBreak="0">
     <w:nsid w:val="5A1F0FB3"/>
     <w:multiLevelType w:val="hybridMultilevel"/>
     <w:tmpl w:val="D5BC2408"/>
@@ -7089,7 +7487,7 @@
       </w:rPr>
     </w:lvl>
   </w:abstractNum>
-  <w:abstractNum w:abstractNumId="5" w15:restartNumberingAfterBreak="0">
+  <w:abstractNum w:abstractNumId="8" w15:restartNumberingAfterBreak="0">
     <w:nsid w:val="5CB66942"/>
     <w:multiLevelType w:val="hybridMultilevel"/>
     <w:tmpl w:val="C6A07EC0"/>
@@ -7202,7 +7600,7 @@
       </w:rPr>
     </w:lvl>
   </w:abstractNum>
-  <w:abstractNum w:abstractNumId="6" w15:restartNumberingAfterBreak="0">
+  <w:abstractNum w:abstractNumId="9" w15:restartNumberingAfterBreak="0">
     <w:nsid w:val="6B98680A"/>
     <w:multiLevelType w:val="hybridMultilevel"/>
     <w:tmpl w:val="11EAC2B2"/>
@@ -7316,25 +7714,34 @@
     </w:lvl>
   </w:abstractNum>
   <w:num w:numId="1">
-    <w:abstractNumId w:val="4"/>
+    <w:abstractNumId w:val="7"/>
   </w:num>
   <w:num w:numId="2">
-    <w:abstractNumId w:val="2"/>
+    <w:abstractNumId w:val="3"/>
   </w:num>
   <w:num w:numId="3">
-    <w:abstractNumId w:val="6"/>
+    <w:abstractNumId w:val="9"/>
   </w:num>
   <w:num w:numId="4">
-    <w:abstractNumId w:val="3"/>
+    <w:abstractNumId w:val="4"/>
   </w:num>
   <w:num w:numId="5">
     <w:abstractNumId w:val="1"/>
   </w:num>
   <w:num w:numId="6">
-    <w:abstractNumId w:val="5"/>
+    <w:abstractNumId w:val="8"/>
   </w:num>
   <w:num w:numId="7">
     <w:abstractNumId w:val="0"/>
+  </w:num>
+  <w:num w:numId="8">
+    <w:abstractNumId w:val="5"/>
+  </w:num>
+  <w:num w:numId="9">
+    <w:abstractNumId w:val="6"/>
+  </w:num>
+  <w:num w:numId="10">
+    <w:abstractNumId w:val="2"/>
   </w:num>
 </w:numbering>
 </file>

</xml_diff>